<commit_message>
fix hadeline of ass 2
</commit_message>
<xml_diff>
--- a/Assignment3/עבודה 3 (1).docx
+++ b/Assignment3/עבודה 3 (1).docx
@@ -7,18 +7,6 @@
         <w:bidi w:val="0"/>
         <w:jc w:val="center"/>
         <w:rPr>
-          <w:b/>
-          <w:bCs/>
-          <w:sz w:val="40"/>
-          <w:szCs w:val="40"/>
-          <w:u w:val="single"/>
-          <w:rtl/>
-        </w:rPr>
-      </w:pPr>
-      <w:bookmarkStart w:id="0" w:name="_Hlk36985569"/>
-      <w:bookmarkEnd w:id="0"/>
-      <w:r>
-        <w:rPr>
           <w:rFonts w:ascii="CMBX12" w:hAnsi="CMBX12" w:cs="CMBX12"/>
           <w:b/>
           <w:bCs/>
@@ -26,22 +14,10 @@
           <w:szCs w:val="41"/>
           <w:u w:val="single"/>
         </w:rPr>
-        <w:t>Assignment</w:t>
-      </w:r>
+      </w:pPr>
       <w:r>
         <w:rPr>
-          <w:rFonts w:ascii="CMBX12" w:hAnsi="CMBX12" w:cs="CMBX12"/>
-          <w:b/>
-          <w:bCs/>
-          <w:sz w:val="41"/>
-          <w:szCs w:val="41"/>
-          <w:u w:val="single"/>
-        </w:rPr>
-        <w:t xml:space="preserve"> </w:t>
-      </w:r>
-      <w:r>
-        <w:rPr>
-          <w:rFonts w:ascii="CMBX12" w:hAnsi="CMBX12" w:cs="CMBX12" w:hint="cs"/>
+          <w:rFonts w:ascii="CMBX12" w:hAnsi="CMBX12" w:hint="cs"/>
           <w:b/>
           <w:bCs/>
           <w:sz w:val="41"/>
@@ -49,18 +25,43 @@
           <w:u w:val="single"/>
           <w:rtl/>
         </w:rPr>
-        <w:t>3</w:t>
+        <w:t>עבודה 3</w:t>
+      </w:r>
+    </w:p>
+    <w:p>
+      <w:pPr>
+        <w:bidi w:val="0"/>
+        <w:jc w:val="center"/>
+        <w:rPr>
+          <w:rFonts w:eastAsiaTheme="minorEastAsia"/>
+          <w:bCs/>
+          <w:iCs/>
+          <w:sz w:val="36"/>
+          <w:szCs w:val="36"/>
+          <w:u w:val="single"/>
+        </w:rPr>
+      </w:pPr>
+      <w:r>
+        <w:rPr>
+          <w:rFonts w:eastAsiaTheme="minorEastAsia" w:hint="cs"/>
+          <w:bCs/>
+          <w:sz w:val="36"/>
+          <w:szCs w:val="36"/>
+          <w:u w:val="single"/>
+          <w:rtl/>
+        </w:rPr>
+        <w:t xml:space="preserve">שאלה </w:t>
       </w:r>
       <w:r>
         <w:rPr>
-          <w:rFonts w:ascii="CMBX12" w:hAnsi="CMBX12" w:cs="CMBX12"/>
-          <w:b/>
+          <w:rFonts w:eastAsiaTheme="minorEastAsia" w:hint="cs"/>
           <w:bCs/>
-          <w:sz w:val="41"/>
-          <w:szCs w:val="41"/>
+          <w:sz w:val="36"/>
+          <w:szCs w:val="36"/>
           <w:u w:val="single"/>
-        </w:rPr>
-        <w:t xml:space="preserve"> </w:t>
+          <w:rtl/>
+        </w:rPr>
+        <w:t>2</w:t>
       </w:r>
     </w:p>
     <w:p>
@@ -374,7 +375,25 @@
           <w:sz w:val="24"/>
           <w:szCs w:val="24"/>
         </w:rPr>
-        <w:t xml:space="preserve"> =&gt;  f(x) twice differentiable</w:t>
+        <w:t xml:space="preserve"> =</w:t>
+      </w:r>
+      <w:proofErr w:type="gramStart"/>
+      <w:r>
+        <w:rPr>
+          <w:iCs/>
+          <w:sz w:val="24"/>
+          <w:szCs w:val="24"/>
+        </w:rPr>
+        <w:t>&gt;  f</w:t>
+      </w:r>
+      <w:proofErr w:type="gramEnd"/>
+      <w:r>
+        <w:rPr>
+          <w:iCs/>
+          <w:sz w:val="24"/>
+          <w:szCs w:val="24"/>
+        </w:rPr>
+        <w:t>(x) twice differentiable</w:t>
       </w:r>
     </w:p>
     <w:p>
@@ -1233,7 +1252,25 @@
           <w:sz w:val="24"/>
           <w:szCs w:val="24"/>
         </w:rPr>
-        <w:t>=&gt;  f(x) twice differentiable</w:t>
+        <w:t>=</w:t>
+      </w:r>
+      <w:proofErr w:type="gramStart"/>
+      <w:r>
+        <w:rPr>
+          <w:iCs/>
+          <w:sz w:val="24"/>
+          <w:szCs w:val="24"/>
+        </w:rPr>
+        <w:t>&gt;  f</w:t>
+      </w:r>
+      <w:proofErr w:type="gramEnd"/>
+      <w:r>
+        <w:rPr>
+          <w:iCs/>
+          <w:sz w:val="24"/>
+          <w:szCs w:val="24"/>
+        </w:rPr>
+        <w:t>(x) twice differentiable</w:t>
       </w:r>
     </w:p>
     <w:p>
@@ -2139,7 +2176,25 @@
           <w:sz w:val="24"/>
           <w:szCs w:val="24"/>
         </w:rPr>
-        <w:t xml:space="preserve">=&gt;  f(x) twice differentiable , f''(x) </w:t>
+        <w:t>=</w:t>
+      </w:r>
+      <w:proofErr w:type="gramStart"/>
+      <w:r>
+        <w:rPr>
+          <w:iCs/>
+          <w:sz w:val="24"/>
+          <w:szCs w:val="24"/>
+        </w:rPr>
+        <w:t>&gt;  f</w:t>
+      </w:r>
+      <w:proofErr w:type="gramEnd"/>
+      <w:r>
+        <w:rPr>
+          <w:iCs/>
+          <w:sz w:val="24"/>
+          <w:szCs w:val="24"/>
+        </w:rPr>
+        <w:t xml:space="preserve">(x) twice differentiable , f''(x) </w:t>
       </w:r>
       <w:r>
         <w:rPr>
@@ -2747,7 +2802,15 @@
         <w:jc w:val="right"/>
       </w:pPr>
       <w:r>
-        <w:t xml:space="preserve">(a-1)a </w:t>
+        <w:t>(a-</w:t>
+      </w:r>
+      <w:proofErr w:type="gramStart"/>
+      <w:r>
+        <w:t>1)a</w:t>
+      </w:r>
+      <w:proofErr w:type="gramEnd"/>
+      <w:r>
+        <w:t xml:space="preserve"> </w:t>
       </w:r>
       <w:r>
         <w:rPr>
@@ -2982,7 +3045,6 @@
           <w:szCs w:val="32"/>
           <w:u w:val="single"/>
         </w:rPr>
-        <w:lastRenderedPageBreak/>
         <w:t>1.</w:t>
       </w:r>
       <w:r>
@@ -13139,64 +13201,333 @@
         <w:jc w:val="center"/>
         <w:rPr>
           <w:rFonts w:eastAsiaTheme="minorEastAsia"/>
+          <w:bCs/>
+          <w:sz w:val="36"/>
+          <w:szCs w:val="36"/>
+          <w:u w:val="single"/>
+        </w:rPr>
+      </w:pPr>
+      <m:oMathPara>
+        <m:oMath>
+          <m:r>
+            <m:rPr>
+              <m:sty m:val="p"/>
+            </m:rPr>
+            <w:rPr>
+              <w:rFonts w:ascii="Cambria Math" w:eastAsiaTheme="minorEastAsia" w:hAnsi="Cambria Math"/>
+              <w:sz w:val="36"/>
+              <w:szCs w:val="36"/>
+              <w:u w:val="single"/>
+            </w:rPr>
+            <m:t>=&gt;f</m:t>
+          </m:r>
+          <m:d>
+            <m:dPr>
+              <m:ctrlPr>
+                <w:rPr>
+                  <w:rFonts w:ascii="Cambria Math" w:eastAsiaTheme="minorEastAsia" w:hAnsi="Cambria Math"/>
+                  <w:bCs/>
+                  <w:iCs/>
+                  <w:sz w:val="36"/>
+                  <w:szCs w:val="36"/>
+                  <w:u w:val="single"/>
+                </w:rPr>
+              </m:ctrlPr>
+            </m:dPr>
+            <m:e>
+              <m:r>
+                <m:rPr>
+                  <m:sty m:val="p"/>
+                </m:rPr>
+                <w:rPr>
+                  <w:rFonts w:ascii="Cambria Math" w:eastAsiaTheme="minorEastAsia" w:hAnsi="Cambria Math"/>
+                  <w:sz w:val="36"/>
+                  <w:szCs w:val="36"/>
+                  <w:u w:val="single"/>
+                </w:rPr>
+                <m:t>x</m:t>
+              </m:r>
+            </m:e>
+          </m:d>
+          <m:r>
+            <m:rPr>
+              <m:sty m:val="p"/>
+            </m:rPr>
+            <w:rPr>
+              <w:rFonts w:ascii="Cambria Math" w:eastAsiaTheme="minorEastAsia" w:hAnsi="Cambria Math"/>
+              <w:sz w:val="36"/>
+              <w:szCs w:val="36"/>
+              <w:u w:val="single"/>
+            </w:rPr>
+            <m:t xml:space="preserve"> is a convex</m:t>
+          </m:r>
+        </m:oMath>
+      </m:oMathPara>
+    </w:p>
+    <w:p>
+      <w:pPr>
+        <w:bidi w:val="0"/>
+        <w:rPr>
+          <w:rFonts w:eastAsiaTheme="minorEastAsia"/>
+          <w:bCs/>
+          <w:sz w:val="36"/>
+          <w:szCs w:val="36"/>
+          <w:u w:val="single"/>
+        </w:rPr>
+      </w:pPr>
+      <w:r>
+        <w:rPr>
+          <w:rFonts w:eastAsiaTheme="minorEastAsia"/>
+          <w:bCs/>
+          <w:sz w:val="36"/>
+          <w:szCs w:val="36"/>
+          <w:u w:val="single"/>
+        </w:rPr>
+        <w:br w:type="page"/>
+      </w:r>
+    </w:p>
+    <w:p>
+      <w:pPr>
+        <w:bidi w:val="0"/>
+        <w:jc w:val="center"/>
+        <w:rPr>
+          <w:rFonts w:eastAsiaTheme="minorEastAsia"/>
+          <w:bCs/>
+          <w:iCs/>
+          <w:sz w:val="36"/>
+          <w:szCs w:val="36"/>
+          <w:u w:val="single"/>
+        </w:rPr>
+      </w:pPr>
+      <w:r>
+        <w:rPr>
+          <w:rFonts w:eastAsiaTheme="minorEastAsia" w:hint="cs"/>
+          <w:bCs/>
+          <w:sz w:val="36"/>
+          <w:szCs w:val="36"/>
+          <w:u w:val="single"/>
+          <w:rtl/>
+        </w:rPr>
+        <w:lastRenderedPageBreak/>
+        <w:t xml:space="preserve">שאלה </w:t>
+      </w:r>
+      <w:r>
+        <w:rPr>
+          <w:rFonts w:eastAsiaTheme="minorEastAsia" w:hint="cs"/>
+          <w:bCs/>
+          <w:sz w:val="36"/>
+          <w:szCs w:val="36"/>
+          <w:u w:val="single"/>
+          <w:rtl/>
+        </w:rPr>
+        <w:t>2</w:t>
+      </w:r>
+    </w:p>
+    <w:p>
+      <w:pPr>
+        <w:bidi w:val="0"/>
+        <w:rPr>
           <w:b/>
           <w:bCs/>
+          <w:sz w:val="32"/>
+          <w:szCs w:val="32"/>
+          <w:u w:val="single"/>
+        </w:rPr>
+      </w:pPr>
+      <w:r>
+        <w:rPr>
+          <w:b/>
+          <w:bCs/>
+          <w:sz w:val="32"/>
+          <w:szCs w:val="32"/>
+          <w:u w:val="single"/>
+        </w:rPr>
+        <w:t>2.a</w:t>
+      </w:r>
+    </w:p>
+    <w:p>
+      <w:pPr>
+        <w:bidi w:val="0"/>
+        <w:jc w:val="center"/>
+        <w:rPr>
+          <w:rFonts w:eastAsiaTheme="minorEastAsia"/>
+          <w:bCs/>
+          <w:sz w:val="36"/>
+          <w:szCs w:val="36"/>
+          <w:u w:val="single"/>
+        </w:rPr>
+      </w:pPr>
+      <w:r>
+        <w:rPr>
+          <w:rFonts w:eastAsiaTheme="minorEastAsia"/>
+          <w:bCs/>
+          <w:sz w:val="36"/>
+          <w:szCs w:val="36"/>
+          <w:u w:val="single"/>
+        </w:rPr>
+        <w:drawing>
+          <wp:inline distT="0" distB="0" distL="0" distR="0" wp14:anchorId="1040E171" wp14:editId="7BA3A311">
+            <wp:extent cx="4290060" cy="3421305"/>
+            <wp:effectExtent l="0" t="0" r="0" b="8255"/>
+            <wp:docPr id="3" name="Picture 3"/>
+            <wp:cNvGraphicFramePr>
+              <a:graphicFrameLocks xmlns:a="http://schemas.openxmlformats.org/drawingml/2006/main" noChangeAspect="1"/>
+            </wp:cNvGraphicFramePr>
+            <a:graphic xmlns:a="http://schemas.openxmlformats.org/drawingml/2006/main">
+              <a:graphicData uri="http://schemas.openxmlformats.org/drawingml/2006/picture">
+                <pic:pic xmlns:pic="http://schemas.openxmlformats.org/drawingml/2006/picture">
+                  <pic:nvPicPr>
+                    <pic:cNvPr id="1" name=""/>
+                    <pic:cNvPicPr/>
+                  </pic:nvPicPr>
+                  <pic:blipFill>
+                    <a:blip r:embed="rId7"/>
+                    <a:stretch>
+                      <a:fillRect/>
+                    </a:stretch>
+                  </pic:blipFill>
+                  <pic:spPr>
+                    <a:xfrm>
+                      <a:off x="0" y="0"/>
+                      <a:ext cx="4304541" cy="3432853"/>
+                    </a:xfrm>
+                    <a:prstGeom prst="rect">
+                      <a:avLst/>
+                    </a:prstGeom>
+                  </pic:spPr>
+                </pic:pic>
+              </a:graphicData>
+            </a:graphic>
+          </wp:inline>
+        </w:drawing>
+      </w:r>
+    </w:p>
+    <w:p>
+      <w:pPr>
+        <w:bidi w:val="0"/>
+        <w:jc w:val="center"/>
+        <w:rPr>
+          <w:rFonts w:eastAsiaTheme="minorEastAsia"/>
+          <w:bCs/>
+          <w:sz w:val="36"/>
+          <w:szCs w:val="36"/>
+          <w:u w:val="single"/>
+        </w:rPr>
+      </w:pPr>
+    </w:p>
+    <w:p>
+      <w:pPr>
+        <w:bidi w:val="0"/>
+        <w:rPr>
+          <w:rFonts w:eastAsiaTheme="minorEastAsia"/>
+          <w:bCs/>
+          <w:sz w:val="36"/>
+          <w:szCs w:val="36"/>
+          <w:u w:val="single"/>
+        </w:rPr>
+      </w:pPr>
+    </w:p>
+    <w:p>
+      <w:pPr>
+        <w:bidi w:val="0"/>
+        <w:rPr>
+          <w:rFonts w:eastAsiaTheme="minorEastAsia"/>
+          <w:bCs/>
+          <w:sz w:val="36"/>
+          <w:szCs w:val="36"/>
+          <w:u w:val="single"/>
+        </w:rPr>
+      </w:pPr>
+      <w:r>
+        <w:rPr>
+          <w:rFonts w:eastAsiaTheme="minorEastAsia"/>
+          <w:bCs/>
+          <w:sz w:val="36"/>
+          <w:szCs w:val="36"/>
+          <w:u w:val="single"/>
+        </w:rPr>
+        <w:t>2.b</w:t>
+      </w:r>
+    </w:p>
+    <w:p>
+      <w:pPr>
+        <w:bidi w:val="0"/>
+        <w:rPr>
+          <w:rFonts w:eastAsiaTheme="minorEastAsia"/>
+          <w:bCs/>
+          <w:sz w:val="36"/>
+          <w:szCs w:val="36"/>
+          <w:u w:val="single"/>
+        </w:rPr>
+      </w:pPr>
+      <w:r>
+        <w:drawing>
+          <wp:inline distT="0" distB="0" distL="0" distR="0" wp14:anchorId="577A0DF3" wp14:editId="2B3BFDF5">
+            <wp:extent cx="4188340" cy="3221181"/>
+            <wp:effectExtent l="0" t="0" r="3175" b="0"/>
+            <wp:docPr id="8" name="Picture 8"/>
+            <wp:cNvGraphicFramePr>
+              <a:graphicFrameLocks xmlns:a="http://schemas.openxmlformats.org/drawingml/2006/main" noChangeAspect="1"/>
+            </wp:cNvGraphicFramePr>
+            <a:graphic xmlns:a="http://schemas.openxmlformats.org/drawingml/2006/main">
+              <a:graphicData uri="http://schemas.openxmlformats.org/drawingml/2006/picture">
+                <pic:pic xmlns:pic="http://schemas.openxmlformats.org/drawingml/2006/picture">
+                  <pic:nvPicPr>
+                    <pic:cNvPr id="1" name=""/>
+                    <pic:cNvPicPr/>
+                  </pic:nvPicPr>
+                  <pic:blipFill>
+                    <a:blip r:embed="rId8"/>
+                    <a:stretch>
+                      <a:fillRect/>
+                    </a:stretch>
+                  </pic:blipFill>
+                  <pic:spPr>
+                    <a:xfrm>
+                      <a:off x="0" y="0"/>
+                      <a:ext cx="4210744" cy="3238411"/>
+                    </a:xfrm>
+                    <a:prstGeom prst="rect">
+                      <a:avLst/>
+                    </a:prstGeom>
+                  </pic:spPr>
+                </pic:pic>
+              </a:graphicData>
+            </a:graphic>
+          </wp:inline>
+        </w:drawing>
+      </w:r>
+    </w:p>
+    <w:p>
+      <w:pPr>
+        <w:bidi w:val="0"/>
+        <w:jc w:val="center"/>
+        <w:rPr>
+          <w:rFonts w:eastAsiaTheme="minorEastAsia"/>
+          <w:bCs/>
           <w:iCs/>
-          <w:rtl/>
+          <w:sz w:val="36"/>
+          <w:szCs w:val="36"/>
+          <w:u w:val="single"/>
         </w:rPr>
       </w:pPr>
-      <m:oMath>
-        <m:r>
-          <m:rPr>
-            <m:sty m:val="b"/>
-          </m:rPr>
-          <w:rPr>
-            <w:rFonts w:ascii="Cambria Math" w:eastAsiaTheme="minorEastAsia" w:hAnsi="Cambria Math"/>
-          </w:rPr>
-          <m:t>=&gt;f</m:t>
-        </m:r>
-        <m:d>
-          <m:dPr>
-            <m:ctrlPr>
-              <w:rPr>
-                <w:rFonts w:ascii="Cambria Math" w:eastAsiaTheme="minorEastAsia" w:hAnsi="Cambria Math"/>
-                <w:b/>
-                <w:bCs/>
-                <w:iCs/>
-              </w:rPr>
-            </m:ctrlPr>
-          </m:dPr>
-          <m:e>
-            <m:r>
-              <m:rPr>
-                <m:sty m:val="b"/>
-              </m:rPr>
-              <w:rPr>
-                <w:rFonts w:ascii="Cambria Math" w:eastAsiaTheme="minorEastAsia" w:hAnsi="Cambria Math"/>
-              </w:rPr>
-              <m:t>x</m:t>
-            </m:r>
-          </m:e>
-        </m:d>
-        <m:r>
-          <m:rPr>
-            <m:sty m:val="b"/>
-          </m:rPr>
-          <w:rPr>
-            <w:rFonts w:ascii="Cambria Math" w:eastAsiaTheme="minorEastAsia" w:hAnsi="Cambria Math"/>
-          </w:rPr>
-          <m:t xml:space="preserve"> is a convex</m:t>
-        </m:r>
-      </m:oMath>
       <w:r>
         <w:rPr>
           <w:rFonts w:eastAsiaTheme="minorEastAsia"/>
+          <w:bCs/>
+          <w:sz w:val="36"/>
+          <w:szCs w:val="36"/>
+          <w:u w:val="single"/>
         </w:rPr>
         <w:br w:type="page"/>
       </w:r>
       <w:r>
         <w:rPr>
           <w:rFonts w:eastAsiaTheme="minorEastAsia" w:hint="cs"/>
+          <w:bCs/>
+          <w:sz w:val="36"/>
+          <w:szCs w:val="36"/>
+          <w:u w:val="single"/>
           <w:rtl/>
         </w:rPr>
         <w:lastRenderedPageBreak/>
@@ -19323,6 +19654,7 @@
             <w:rPr>
               <w:rFonts w:ascii="Cambria Math" w:eastAsiaTheme="minorEastAsia" w:hAnsi="Cambria Math"/>
             </w:rPr>
+            <w:lastRenderedPageBreak/>
             <m:t>d=</m:t>
           </m:r>
           <m:sSup>
@@ -19526,7 +19858,6 @@
           <w:szCs w:val="32"/>
           <w:u w:val="single"/>
         </w:rPr>
-        <w:lastRenderedPageBreak/>
         <w:t>3.</w:t>
       </w:r>
       <w:r>
@@ -20149,7 +20480,7 @@
                     <pic:cNvPicPr/>
                   </pic:nvPicPr>
                   <pic:blipFill>
-                    <a:blip r:embed="rId5"/>
+                    <a:blip r:embed="rId9"/>
                     <a:stretch>
                       <a:fillRect/>
                     </a:stretch>
@@ -20235,6 +20566,7 @@
         <w:rPr>
           <w:rFonts w:eastAsiaTheme="minorEastAsia"/>
           <w:b/>
+          <w:noProof/>
         </w:rPr>
         <w:lastRenderedPageBreak/>
         <w:drawing>
@@ -20253,7 +20585,7 @@
                     <pic:cNvPicPr/>
                   </pic:nvPicPr>
                   <pic:blipFill>
-                    <a:blip r:embed="rId6"/>
+                    <a:blip r:embed="rId10"/>
                     <a:stretch>
                       <a:fillRect/>
                     </a:stretch>
@@ -20335,6 +20667,56 @@
     </w:sectPr>
   </w:body>
 </w:document>
+</file>
+
+<file path=word/endnotes.xml><?xml version="1.0" encoding="utf-8"?>
+<w:endnotes xmlns:wpc="http://schemas.microsoft.com/office/word/2010/wordprocessingCanvas" xmlns:cx="http://schemas.microsoft.com/office/drawing/2014/chartex" xmlns:cx1="http://schemas.microsoft.com/office/drawing/2015/9/8/chartex" xmlns:cx2="http://schemas.microsoft.com/office/drawing/2015/10/21/chartex" xmlns:cx3="http://schemas.microsoft.com/office/drawing/2016/5/9/chartex" xmlns:cx4="http://schemas.microsoft.com/office/drawing/2016/5/10/chartex" xmlns:cx5="http://schemas.microsoft.com/office/drawing/2016/5/11/chartex" xmlns:cx6="http://schemas.microsoft.com/office/drawing/2016/5/12/chartex" xmlns:cx7="http://schemas.microsoft.com/office/drawing/2016/5/13/chartex" xmlns:cx8="http://schemas.microsoft.com/office/drawing/2016/5/14/chartex" xmlns:mc="http://schemas.openxmlformats.org/markup-compatibility/2006" xmlns:aink="http://schemas.microsoft.com/office/drawing/2016/ink" xmlns:am3d="http://schemas.microsoft.com/office/drawing/2017/model3d" xmlns:o="urn:schemas-microsoft-com:office:office" xmlns:r="http://schemas.openxmlformats.org/officeDocument/2006/relationships" xmlns:m="http://schemas.openxmlformats.org/officeDocument/2006/math" xmlns:v="urn:schemas-microsoft-com:vml" xmlns:wp14="http://schemas.microsoft.com/office/word/2010/wordprocessingDrawing" xmlns:wp="http://schemas.openxmlformats.org/drawingml/2006/wordprocessingDrawing" xmlns:w10="urn:schemas-microsoft-com:office:word" xmlns:w="http://schemas.openxmlformats.org/wordprocessingml/2006/main" xmlns:w14="http://schemas.microsoft.com/office/word/2010/wordml" xmlns:w15="http://schemas.microsoft.com/office/word/2012/wordml" xmlns:w16cex="http://schemas.microsoft.com/office/word/2018/wordml/cex" xmlns:w16cid="http://schemas.microsoft.com/office/word/2016/wordml/cid" xmlns:w16="http://schemas.microsoft.com/office/word/2018/wordml" xmlns:w16se="http://schemas.microsoft.com/office/word/2015/wordml/symex" xmlns:wpg="http://schemas.microsoft.com/office/word/2010/wordprocessingGroup" xmlns:wpi="http://schemas.microsoft.com/office/word/2010/wordprocessingInk" xmlns:wne="http://schemas.microsoft.com/office/word/2006/wordml" xmlns:wps="http://schemas.microsoft.com/office/word/2010/wordprocessingShape" mc:Ignorable="w14 w15 w16se w16cid w16 w16cex wp14">
+  <w:endnote w:type="separator" w:id="-1">
+    <w:p>
+      <w:pPr>
+        <w:spacing w:after="0" w:line="240" w:lineRule="auto"/>
+      </w:pPr>
+      <w:r>
+        <w:separator/>
+      </w:r>
+    </w:p>
+  </w:endnote>
+  <w:endnote w:type="continuationSeparator" w:id="0">
+    <w:p>
+      <w:pPr>
+        <w:spacing w:after="0" w:line="240" w:lineRule="auto"/>
+      </w:pPr>
+      <w:r>
+        <w:continuationSeparator/>
+      </w:r>
+    </w:p>
+  </w:endnote>
+</w:endnotes>
+</file>
+
+<file path=word/footnotes.xml><?xml version="1.0" encoding="utf-8"?>
+<w:footnotes xmlns:wpc="http://schemas.microsoft.com/office/word/2010/wordprocessingCanvas" xmlns:cx="http://schemas.microsoft.com/office/drawing/2014/chartex" xmlns:cx1="http://schemas.microsoft.com/office/drawing/2015/9/8/chartex" xmlns:cx2="http://schemas.microsoft.com/office/drawing/2015/10/21/chartex" xmlns:cx3="http://schemas.microsoft.com/office/drawing/2016/5/9/chartex" xmlns:cx4="http://schemas.microsoft.com/office/drawing/2016/5/10/chartex" xmlns:cx5="http://schemas.microsoft.com/office/drawing/2016/5/11/chartex" xmlns:cx6="http://schemas.microsoft.com/office/drawing/2016/5/12/chartex" xmlns:cx7="http://schemas.microsoft.com/office/drawing/2016/5/13/chartex" xmlns:cx8="http://schemas.microsoft.com/office/drawing/2016/5/14/chartex" xmlns:mc="http://schemas.openxmlformats.org/markup-compatibility/2006" xmlns:aink="http://schemas.microsoft.com/office/drawing/2016/ink" xmlns:am3d="http://schemas.microsoft.com/office/drawing/2017/model3d" xmlns:o="urn:schemas-microsoft-com:office:office" xmlns:r="http://schemas.openxmlformats.org/officeDocument/2006/relationships" xmlns:m="http://schemas.openxmlformats.org/officeDocument/2006/math" xmlns:v="urn:schemas-microsoft-com:vml" xmlns:wp14="http://schemas.microsoft.com/office/word/2010/wordprocessingDrawing" xmlns:wp="http://schemas.openxmlformats.org/drawingml/2006/wordprocessingDrawing" xmlns:w10="urn:schemas-microsoft-com:office:word" xmlns:w="http://schemas.openxmlformats.org/wordprocessingml/2006/main" xmlns:w14="http://schemas.microsoft.com/office/word/2010/wordml" xmlns:w15="http://schemas.microsoft.com/office/word/2012/wordml" xmlns:w16cex="http://schemas.microsoft.com/office/word/2018/wordml/cex" xmlns:w16cid="http://schemas.microsoft.com/office/word/2016/wordml/cid" xmlns:w16="http://schemas.microsoft.com/office/word/2018/wordml" xmlns:w16se="http://schemas.microsoft.com/office/word/2015/wordml/symex" xmlns:wpg="http://schemas.microsoft.com/office/word/2010/wordprocessingGroup" xmlns:wpi="http://schemas.microsoft.com/office/word/2010/wordprocessingInk" xmlns:wne="http://schemas.microsoft.com/office/word/2006/wordml" xmlns:wps="http://schemas.microsoft.com/office/word/2010/wordprocessingShape" mc:Ignorable="w14 w15 w16se w16cid w16 w16cex wp14">
+  <w:footnote w:type="separator" w:id="-1">
+    <w:p>
+      <w:pPr>
+        <w:spacing w:after="0" w:line="240" w:lineRule="auto"/>
+      </w:pPr>
+      <w:r>
+        <w:separator/>
+      </w:r>
+    </w:p>
+  </w:footnote>
+  <w:footnote w:type="continuationSeparator" w:id="0">
+    <w:p>
+      <w:pPr>
+        <w:spacing w:after="0" w:line="240" w:lineRule="auto"/>
+      </w:pPr>
+      <w:r>
+        <w:continuationSeparator/>
+      </w:r>
+    </w:p>
+  </w:footnote>
+</w:footnotes>
 </file>
 
 <file path=word/numbering.xml><?xml version="1.0" encoding="utf-8"?>
@@ -21304,7 +21686,6 @@
   <w:style w:type="character" w:default="1" w:styleId="DefaultParagraphFont">
     <w:name w:val="Default Paragraph Font"/>
     <w:uiPriority w:val="1"/>
-    <w:semiHidden/>
     <w:unhideWhenUsed/>
   </w:style>
   <w:style w:type="table" w:default="1" w:styleId="TableNormal">
@@ -21365,6 +21746,50 @@
       <w:color w:val="0000FF"/>
       <w:u w:val="single"/>
     </w:rPr>
+  </w:style>
+  <w:style w:type="paragraph" w:styleId="Header">
+    <w:name w:val="header"/>
+    <w:basedOn w:val="Normal"/>
+    <w:link w:val="HeaderChar"/>
+    <w:uiPriority w:val="99"/>
+    <w:unhideWhenUsed/>
+    <w:rsid w:val="002E5B48"/>
+    <w:pPr>
+      <w:tabs>
+        <w:tab w:val="center" w:pos="4153"/>
+        <w:tab w:val="right" w:pos="8306"/>
+      </w:tabs>
+      <w:spacing w:after="0" w:line="240" w:lineRule="auto"/>
+    </w:pPr>
+  </w:style>
+  <w:style w:type="character" w:customStyle="1" w:styleId="HeaderChar">
+    <w:name w:val="Header Char"/>
+    <w:basedOn w:val="DefaultParagraphFont"/>
+    <w:link w:val="Header"/>
+    <w:uiPriority w:val="99"/>
+    <w:rsid w:val="002E5B48"/>
+  </w:style>
+  <w:style w:type="paragraph" w:styleId="Footer">
+    <w:name w:val="footer"/>
+    <w:basedOn w:val="Normal"/>
+    <w:link w:val="FooterChar"/>
+    <w:uiPriority w:val="99"/>
+    <w:unhideWhenUsed/>
+    <w:rsid w:val="002E5B48"/>
+    <w:pPr>
+      <w:tabs>
+        <w:tab w:val="center" w:pos="4153"/>
+        <w:tab w:val="right" w:pos="8306"/>
+      </w:tabs>
+      <w:spacing w:after="0" w:line="240" w:lineRule="auto"/>
+    </w:pPr>
+  </w:style>
+  <w:style w:type="character" w:customStyle="1" w:styleId="FooterChar">
+    <w:name w:val="Footer Char"/>
+    <w:basedOn w:val="DefaultParagraphFont"/>
+    <w:link w:val="Footer"/>
+    <w:uiPriority w:val="99"/>
+    <w:rsid w:val="002E5B48"/>
   </w:style>
 </w:styles>
 </file>

</xml_diff>